<commit_message>
atualizacao de variáveis dinamicas dispensa eletronica
</commit_message>
<xml_diff>
--- a/modules/dispensa_eletronica/template/template_autorizacao_dispensa.docx
+++ b/modules/dispensa_eletronica/template/template_autorizacao_dispensa.docx
@@ -275,19 +275,7 @@
         <w:rPr>
           <w:rFonts w:ascii="Calibri" w:hAnsi="Calibri"/>
         </w:rPr>
-        <w:t>{{ordenador_</w:t>
-      </w:r>
-      <w:r>
-        <w:rPr>
-          <w:rFonts w:ascii="Calibri" w:hAnsi="Calibri"/>
-        </w:rPr>
-        <w:t>de_</w:t>
-      </w:r>
-      <w:r>
-        <w:rPr>
-          <w:rFonts w:ascii="Calibri" w:hAnsi="Calibri"/>
-        </w:rPr>
-        <w:t>despesa</w:t>
+        <w:t>{{ordenador_despesa</w:t>
       </w:r>
       <w:r>
         <w:rPr>

</xml_diff>

<commit_message>
atualizacao controle de pastas dispensa eletronica
</commit_message>
<xml_diff>
--- a/modules/dispensa_eletronica/template/template_autorizacao_dispensa.docx
+++ b/modules/dispensa_eletronica/template/template_autorizacao_dispensa.docx
@@ -78,25 +78,61 @@
           <w:b/>
           <w:bCs/>
         </w:rPr>
-        <w:t>{{orgao_responsavel}}</w:t>
-      </w:r>
-    </w:p>
-    <w:p>
-      <w:pPr>
-        <w:jc w:val="center"/>
-      </w:pPr>
-    </w:p>
-    <w:p>
-      <w:pPr>
-        <w:jc w:val="center"/>
-      </w:pPr>
+        <w:t>{{</w:t>
+      </w:r>
+      <w:proofErr w:type="spellStart"/>
       <w:r>
         <w:rPr>
           <w:rFonts w:ascii="Carlito" w:hAnsi="Carlito" w:cs="Carlito"/>
           <w:b/>
           <w:bCs/>
         </w:rPr>
-        <w:t>Dispensa Eletrônica nº {{numero}}/{{ano}}</w:t>
+        <w:t>orgao_responsavel</w:t>
+      </w:r>
+      <w:proofErr w:type="spellEnd"/>
+      <w:r>
+        <w:rPr>
+          <w:rFonts w:ascii="Carlito" w:hAnsi="Carlito" w:cs="Carlito"/>
+          <w:b/>
+          <w:bCs/>
+        </w:rPr>
+        <w:t>}}</w:t>
+      </w:r>
+    </w:p>
+    <w:p>
+      <w:pPr>
+        <w:jc w:val="center"/>
+      </w:pPr>
+    </w:p>
+    <w:p>
+      <w:pPr>
+        <w:jc w:val="center"/>
+      </w:pPr>
+      <w:r>
+        <w:rPr>
+          <w:rFonts w:ascii="Carlito" w:hAnsi="Carlito" w:cs="Carlito"/>
+          <w:b/>
+          <w:bCs/>
+        </w:rPr>
+        <w:t>Dispensa Eletrônica nº {{numero</w:t>
+      </w:r>
+      <w:proofErr w:type="gramStart"/>
+      <w:r>
+        <w:rPr>
+          <w:rFonts w:ascii="Carlito" w:hAnsi="Carlito" w:cs="Carlito"/>
+          <w:b/>
+          <w:bCs/>
+        </w:rPr>
+        <w:t>}}/</w:t>
+      </w:r>
+      <w:proofErr w:type="gramEnd"/>
+      <w:r>
+        <w:rPr>
+          <w:rFonts w:ascii="Carlito" w:hAnsi="Carlito" w:cs="Carlito"/>
+          <w:b/>
+          <w:bCs/>
+        </w:rPr>
+        <w:t>{{ano}}</w:t>
       </w:r>
     </w:p>
     <w:p>
@@ -156,21 +192,37 @@
           <w:rFonts w:ascii="Carlito" w:eastAsia="Times New Roman" w:hAnsi="Carlito" w:cs="Carlito"/>
           <w:lang w:eastAsia="pt-BR"/>
         </w:rPr>
-        <w:t>{{descri</w:t>
-      </w:r>
+        <w:t>{{</w:t>
+      </w:r>
+      <w:proofErr w:type="spellStart"/>
       <w:r>
         <w:rPr>
           <w:rFonts w:ascii="Carlito" w:eastAsia="Times New Roman" w:hAnsi="Carlito" w:cs="Carlito"/>
           <w:lang w:eastAsia="pt-BR"/>
         </w:rPr>
-        <w:t>ca</w:t>
+        <w:t>descri</w:t>
       </w:r>
       <w:r>
         <w:rPr>
           <w:rFonts w:ascii="Carlito" w:eastAsia="Times New Roman" w:hAnsi="Carlito" w:cs="Carlito"/>
           <w:lang w:eastAsia="pt-BR"/>
         </w:rPr>
-        <w:t xml:space="preserve">o_servico}} </w:t>
+        <w:t>ca</w:t>
+      </w:r>
+      <w:r>
+        <w:rPr>
+          <w:rFonts w:ascii="Carlito" w:eastAsia="Times New Roman" w:hAnsi="Carlito" w:cs="Carlito"/>
+          <w:lang w:eastAsia="pt-BR"/>
+        </w:rPr>
+        <w:t>o_servico</w:t>
+      </w:r>
+      <w:proofErr w:type="spellEnd"/>
+      <w:r>
+        <w:rPr>
+          <w:rFonts w:ascii="Carlito" w:eastAsia="Times New Roman" w:hAnsi="Carlito" w:cs="Carlito"/>
+          <w:lang w:eastAsia="pt-BR"/>
+        </w:rPr>
+        <w:t xml:space="preserve">}} </w:t>
       </w:r>
       <w:r>
         <w:rPr>
@@ -215,6 +267,72 @@
       <w:r>
         <w:rPr>
           <w:rFonts w:ascii="Carlito" w:hAnsi="Carlito" w:cs="Carlito"/>
+          <w:b/>
+          <w:bCs/>
+        </w:rPr>
+        <w:t>Determino ainda</w:t>
+      </w:r>
+      <w:r>
+        <w:rPr>
+          <w:rFonts w:ascii="Carlito" w:hAnsi="Carlito" w:cs="Carlito"/>
+        </w:rPr>
+        <w:t>, que o</w:t>
+      </w:r>
+      <w:r>
+        <w:rPr>
+          <w:rFonts w:ascii="Carlito" w:hAnsi="Carlito" w:cs="Carlito"/>
+        </w:rPr>
+        <w:t xml:space="preserve"> limite de valores para dispensa não se</w:t>
+      </w:r>
+      <w:r>
+        <w:rPr>
+          <w:rFonts w:ascii="Carlito" w:hAnsi="Carlito" w:cs="Carlito"/>
+        </w:rPr>
+        <w:t>ja</w:t>
+      </w:r>
+      <w:r>
+        <w:rPr>
+          <w:rFonts w:ascii="Carlito" w:hAnsi="Carlito" w:cs="Carlito"/>
+        </w:rPr>
+        <w:t xml:space="preserve"> ultrapassado, considerando o somatório do valor da contratação proposta com o valor de outros objetos da mesma natureza, contratados pela unidade gestora no exercício financeiro, nos termos do art. 72, IV, e art. 75, § 1º, ambos da Lei 14</w:t>
+      </w:r>
+      <w:r>
+        <w:rPr>
+          <w:rFonts w:ascii="Carlito" w:hAnsi="Carlito" w:cs="Carlito"/>
+        </w:rPr>
+        <w:t>.</w:t>
+      </w:r>
+      <w:r>
+        <w:rPr>
+          <w:rFonts w:ascii="Carlito" w:hAnsi="Carlito" w:cs="Carlito"/>
+        </w:rPr>
+        <w:t>133/21, bem como do art. 5º, IV, §1º, da IN Seges/ME 67/21</w:t>
+      </w:r>
+      <w:r>
+        <w:rPr>
+          <w:rFonts w:ascii="Carlito" w:hAnsi="Carlito" w:cs="Carlito"/>
+        </w:rPr>
+        <w:t>.</w:t>
+      </w:r>
+    </w:p>
+    <w:p>
+      <w:pPr>
+        <w:jc w:val="both"/>
+        <w:rPr>
+          <w:rFonts w:ascii="Carlito" w:hAnsi="Carlito" w:cs="Carlito"/>
+        </w:rPr>
+      </w:pPr>
+    </w:p>
+    <w:p>
+      <w:pPr>
+        <w:jc w:val="both"/>
+        <w:rPr>
+          <w:rFonts w:ascii="Carlito" w:hAnsi="Carlito" w:cs="Carlito"/>
+        </w:rPr>
+      </w:pPr>
+      <w:r>
+        <w:rPr>
+          <w:rFonts w:ascii="Carlito" w:hAnsi="Carlito" w:cs="Carlito"/>
         </w:rPr>
         <w:t>Após cumpridas as exigências legais, publique-se no Portal Nacional de Contratações Públicas (PNCP) observando o prazo de 3 (três) dias úteis na divulgação do aviso.</w:t>
       </w:r>
@@ -275,14 +393,22 @@
         <w:rPr>
           <w:rFonts w:ascii="Calibri" w:hAnsi="Calibri"/>
         </w:rPr>
-        <w:t>{{ordenador_despesa</w:t>
-      </w:r>
+        <w:t>{{</w:t>
+      </w:r>
+      <w:proofErr w:type="spellStart"/>
       <w:r>
         <w:rPr>
           <w:rFonts w:ascii="Calibri" w:hAnsi="Calibri"/>
         </w:rPr>
+        <w:t>ordenador_despesa</w:t>
+      </w:r>
+      <w:r>
+        <w:rPr>
+          <w:rFonts w:ascii="Calibri" w:hAnsi="Calibri"/>
+        </w:rPr>
         <w:t>s</w:t>
       </w:r>
+      <w:proofErr w:type="spellEnd"/>
       <w:r>
         <w:rPr>
           <w:rFonts w:ascii="Calibri" w:hAnsi="Calibri"/>
@@ -882,7 +1008,6 @@
   <w:style w:type="character" w:default="1" w:styleId="Fontepargpadro">
     <w:name w:val="Default Paragraph Font"/>
     <w:uiPriority w:val="1"/>
-    <w:semiHidden/>
     <w:unhideWhenUsed/>
   </w:style>
   <w:style w:type="table" w:default="1" w:styleId="Tabelanormal">

</xml_diff>

<commit_message>
atualização no visualizador de anexos da dispensa eletronica
</commit_message>
<xml_diff>
--- a/modules/dispensa_eletronica/template/template_autorizacao_dispensa.docx
+++ b/modules/dispensa_eletronica/template/template_autorizacao_dispensa.docx
@@ -386,32 +386,32 @@
         <w:widowControl w:val="0"/>
         <w:jc w:val="center"/>
         <w:rPr>
-          <w:rFonts w:ascii="Calibri" w:hAnsi="Calibri"/>
-        </w:rPr>
-      </w:pPr>
-      <w:r>
-        <w:rPr>
-          <w:rFonts w:ascii="Calibri" w:hAnsi="Calibri"/>
+          <w:rFonts w:ascii="Carlito" w:hAnsi="Carlito" w:cs="Carlito"/>
+        </w:rPr>
+      </w:pPr>
+      <w:r>
+        <w:rPr>
+          <w:rFonts w:ascii="Carlito" w:hAnsi="Carlito" w:cs="Carlito"/>
         </w:rPr>
         <w:t>{{</w:t>
       </w:r>
       <w:proofErr w:type="spellStart"/>
       <w:r>
         <w:rPr>
-          <w:rFonts w:ascii="Calibri" w:hAnsi="Calibri"/>
+          <w:rFonts w:ascii="Carlito" w:hAnsi="Carlito" w:cs="Carlito"/>
         </w:rPr>
         <w:t>ordenador_despesa</w:t>
       </w:r>
       <w:r>
         <w:rPr>
-          <w:rFonts w:ascii="Calibri" w:hAnsi="Calibri"/>
+          <w:rFonts w:ascii="Carlito" w:hAnsi="Carlito" w:cs="Carlito"/>
         </w:rPr>
         <w:t>s</w:t>
       </w:r>
       <w:proofErr w:type="spellEnd"/>
       <w:r>
         <w:rPr>
-          <w:rFonts w:ascii="Calibri" w:hAnsi="Calibri"/>
+          <w:rFonts w:ascii="Carlito" w:hAnsi="Carlito" w:cs="Carlito"/>
         </w:rPr>
         <w:t>}}</w:t>
       </w:r>
@@ -1008,6 +1008,7 @@
   <w:style w:type="character" w:default="1" w:styleId="Fontepargpadro">
     <w:name w:val="Default Paragraph Font"/>
     <w:uiPriority w:val="1"/>
+    <w:semiHidden/>
     <w:unhideWhenUsed/>
   </w:style>
   <w:style w:type="table" w:default="1" w:styleId="Tabelanormal">

</xml_diff>